<commit_message>
more front end work
</commit_message>
<xml_diff>
--- a/reports/GTBT Report 10122014.docx
+++ b/reports/GTBT Report 10122014.docx
@@ -9,69 +9,50 @@
           <w:rFonts w:ascii="Helvetica Neue Light" w:hAnsi="Helvetica Neue Light" w:cs="Arial Hebrew"/>
         </w:rPr>
       </w:pPr>
-      <w:bookmarkStart w:id="0" w:name="_GoBack"/>
-      <w:bookmarkEnd w:id="0"/>
       <w:r>
         <w:rPr>
           <w:rFonts w:ascii="Helvetica Neue Light" w:hAnsi="Helvetica Neue Light" w:cs="Arial Hebrew"/>
         </w:rPr>
-        <w:t>GTBT Report 03/12</w:t>
+        <w:t>GTBT Report 0</w:t>
       </w:r>
       <w:r>
         <w:rPr>
           <w:rFonts w:ascii="Helvetica Neue Light" w:hAnsi="Helvetica Neue Light" w:cs="Arial Hebrew"/>
         </w:rPr>
+        <w:t>9</w:t>
+      </w:r>
+      <w:r>
+        <w:rPr>
+          <w:rFonts w:ascii="Helvetica Neue Light" w:hAnsi="Helvetica Neue Light" w:cs="Arial Hebrew"/>
+        </w:rPr>
+        <w:t>/12</w:t>
+      </w:r>
+      <w:r>
+        <w:rPr>
+          <w:rFonts w:ascii="Helvetica Neue Light" w:hAnsi="Helvetica Neue Light" w:cs="Arial Hebrew"/>
+        </w:rPr>
         <w:t>/2014</w:t>
       </w:r>
     </w:p>
     <w:p>
       <w:pPr>
         <w:rPr>
-          <w:rFonts w:ascii="Helvetica Neue Light" w:hAnsi="Helvetica Neue Light" w:cs="Arial Hebrew"/>
+          <w:rFonts w:ascii="Helvetica Neue Light" w:hAnsi="Helvetica Neue Light"/>
+        </w:rPr>
+      </w:pPr>
+    </w:p>
+    <w:p>
+      <w:pPr>
+        <w:rPr>
+          <w:rFonts w:ascii="Helvetica Neue Light" w:hAnsi="Helvetica Neue Light"/>
           <w:b/>
         </w:rPr>
       </w:pPr>
       <w:r>
         <w:rPr>
-          <w:rFonts w:ascii="Helvetica Neue Light" w:hAnsi="Helvetica Neue Light" w:cs="Arial Hebrew"/>
+          <w:rFonts w:ascii="Helvetica Neue Light" w:hAnsi="Helvetica Neue Light"/>
           <w:b/>
         </w:rPr>
-        <w:t>Previous…</w:t>
-      </w:r>
-    </w:p>
-    <w:p>
-      <w:pPr>
-        <w:rPr>
-          <w:rFonts w:ascii="Helvetica Neue Light" w:hAnsi="Helvetica Neue Light"/>
-        </w:rPr>
-      </w:pPr>
-    </w:p>
-    <w:p>
-      <w:pPr>
-        <w:rPr>
-          <w:rFonts w:ascii="Helvetica Neue Light" w:hAnsi="Helvetica Neue Light"/>
-        </w:rPr>
-      </w:pPr>
-    </w:p>
-    <w:p>
-      <w:pPr>
-        <w:rPr>
-          <w:rFonts w:ascii="Helvetica Neue Light" w:hAnsi="Helvetica Neue Light"/>
-        </w:rPr>
-      </w:pPr>
-    </w:p>
-    <w:p>
-      <w:pPr>
-        <w:rPr>
-          <w:rFonts w:ascii="Helvetica Neue Light" w:hAnsi="Helvetica Neue Light"/>
-          <w:b/>
-        </w:rPr>
-      </w:pPr>
-      <w:r>
-        <w:rPr>
-          <w:rFonts w:ascii="Helvetica Neue Light" w:hAnsi="Helvetica Neue Light"/>
-          <w:b/>
-        </w:rPr>
         <w:t>Implemented Features</w:t>
       </w:r>
     </w:p>
@@ -81,31 +62,31 @@
           <w:rFonts w:ascii="Helvetica Neue Light" w:hAnsi="Helvetica Neue Light"/>
         </w:rPr>
       </w:pPr>
-      <w:r>
-        <w:rPr>
-          <w:rFonts w:ascii="Helvetica Neue Light" w:hAnsi="Helvetica Neue Light"/>
-        </w:rPr>
-        <w:t>All operations on the collection are now done using the REST Service. This means logs are much easier to make and the collection much easier to control.</w:t>
-      </w:r>
-    </w:p>
-    <w:p>
-      <w:pPr>
-        <w:rPr>
-          <w:rFonts w:ascii="Helvetica Neue Light" w:hAnsi="Helvetica Neue Light"/>
-        </w:rPr>
-      </w:pPr>
-    </w:p>
-    <w:p>
-      <w:pPr>
-        <w:rPr>
-          <w:rFonts w:ascii="Helvetica Neue Light" w:hAnsi="Helvetica Neue Light"/>
-        </w:rPr>
-      </w:pPr>
-      <w:r>
-        <w:rPr>
-          <w:rFonts w:ascii="Helvetica Neue Light" w:hAnsi="Helvetica Neue Light"/>
-        </w:rPr>
-        <w:t>The REST Service now allows the requests below:</w:t>
+    </w:p>
+    <w:p>
+      <w:pPr>
+        <w:rPr>
+          <w:rFonts w:ascii="Helvetica Neue Light" w:hAnsi="Helvetica Neue Light"/>
+        </w:rPr>
+      </w:pPr>
+      <w:r>
+        <w:rPr>
+          <w:rFonts w:ascii="Helvetica Neue Light" w:hAnsi="Helvetica Neue Light"/>
+        </w:rPr>
+        <w:t>User Interface</w:t>
+      </w:r>
+    </w:p>
+    <w:p>
+      <w:pPr>
+        <w:rPr>
+          <w:rFonts w:ascii="Helvetica Neue Light" w:hAnsi="Helvetica Neue Light"/>
+        </w:rPr>
+      </w:pPr>
+      <w:r>
+        <w:rPr>
+          <w:rFonts w:ascii="Helvetica Neue Light" w:hAnsi="Helvetica Neue Light"/>
+        </w:rPr>
+        <w:t>The user interface now allows users to perform the following tasks:</w:t>
       </w:r>
     </w:p>
     <w:p>
@@ -113,7 +94,7 @@
         <w:pStyle w:val="ListParagraph"/>
         <w:numPr>
           <w:ilvl w:val="0"/>
-          <w:numId w:val="4"/>
+          <w:numId w:val="8"/>
         </w:numPr>
         <w:rPr>
           <w:rFonts w:ascii="Helvetica Neue Light" w:hAnsi="Helvetica Neue Light"/>
@@ -123,7 +104,14 @@
         <w:rPr>
           <w:rFonts w:ascii="Helvetica Neue Light" w:hAnsi="Helvetica Neue Light"/>
         </w:rPr>
-        <w:t>Retrieve tweets about an entity limited by count and class.</w:t>
+        <w:t>Compare the size of dimensions for two entities</w:t>
+      </w:r>
+      <w:r>
+        <w:rPr>
+          <w:rFonts w:ascii="Helvetica Neue Light" w:hAnsi="Helvetica Neue Light"/>
+          <w:vertAlign w:val="superscript"/>
+        </w:rPr>
+        <w:t>1</w:t>
       </w:r>
     </w:p>
     <w:p>
@@ -131,7 +119,7 @@
         <w:pStyle w:val="ListParagraph"/>
         <w:numPr>
           <w:ilvl w:val="0"/>
-          <w:numId w:val="4"/>
+          <w:numId w:val="8"/>
         </w:numPr>
         <w:rPr>
           <w:rFonts w:ascii="Helvetica Neue Light" w:hAnsi="Helvetica Neue Light"/>
@@ -141,7 +129,14 @@
         <w:rPr>
           <w:rFonts w:ascii="Helvetica Neue Light" w:hAnsi="Helvetica Neue Light"/>
         </w:rPr>
-        <w:t>Retrieve an aggregate set of an entity (tweet count, class count, location count, user count)</w:t>
+        <w:t>View location data on maps, filtered by all dimensions or one dimension.</w:t>
+      </w:r>
+      <w:r>
+        <w:rPr>
+          <w:rFonts w:ascii="Helvetica Neue Light" w:hAnsi="Helvetica Neue Light"/>
+          <w:vertAlign w:val="superscript"/>
+        </w:rPr>
+        <w:t>2</w:t>
       </w:r>
     </w:p>
     <w:p>
@@ -149,7 +144,7 @@
         <w:pStyle w:val="ListParagraph"/>
         <w:numPr>
           <w:ilvl w:val="0"/>
-          <w:numId w:val="4"/>
+          <w:numId w:val="8"/>
         </w:numPr>
         <w:rPr>
           <w:rFonts w:ascii="Helvetica Neue Light" w:hAnsi="Helvetica Neue Light"/>
@@ -159,69 +154,407 @@
         <w:rPr>
           <w:rFonts w:ascii="Helvetica Neue Light" w:hAnsi="Helvetica Neue Light"/>
         </w:rPr>
-        <w:t>Post new classified tweets.</w:t>
-      </w:r>
-    </w:p>
-    <w:p>
-      <w:pPr>
-        <w:rPr>
-          <w:rFonts w:ascii="Helvetica Neue Light" w:hAnsi="Helvetica Neue Light"/>
-        </w:rPr>
-      </w:pPr>
-    </w:p>
-    <w:p>
-      <w:pPr>
-        <w:rPr>
-          <w:rFonts w:ascii="Helvetica Neue Light" w:hAnsi="Helvetica Neue Light"/>
-        </w:rPr>
-      </w:pPr>
-    </w:p>
-    <w:p>
-      <w:pPr>
-        <w:rPr>
-          <w:rFonts w:ascii="Helvetica Neue Light" w:hAnsi="Helvetica Neue Light"/>
-        </w:rPr>
-      </w:pPr>
-      <w:r>
-        <w:rPr>
-          <w:rFonts w:ascii="Helvetica Neue Light" w:hAnsi="Helvetica Neue Light"/>
-        </w:rPr>
-        <w:t xml:space="preserve">On the front end the search facility has been added which now allows exact-match searching. </w:t>
-      </w:r>
-    </w:p>
-    <w:p>
-      <w:pPr>
-        <w:rPr>
-          <w:rFonts w:ascii="Helvetica Neue Light" w:hAnsi="Helvetica Neue Light"/>
-        </w:rPr>
-      </w:pPr>
-    </w:p>
-    <w:p>
-      <w:pPr>
-        <w:rPr>
-          <w:rFonts w:ascii="Helvetica Neue Light" w:hAnsi="Helvetica Neue Light"/>
-        </w:rPr>
-      </w:pPr>
-      <w:r>
-        <w:rPr>
-          <w:rFonts w:ascii="Helvetica Neue Light" w:hAnsi="Helvetica Neue Light"/>
-        </w:rPr>
-        <w:t>The ability to add entities to the track list has been completed and now when a user logs in they are presented with a list of the entities that they currently track. The ability to remove entities from their track list has also been completed.</w:t>
-      </w:r>
-    </w:p>
-    <w:p>
-      <w:pPr>
-        <w:rPr>
-          <w:rFonts w:ascii="Helvetica Neue Light" w:hAnsi="Helvetica Neue Light"/>
-        </w:rPr>
-      </w:pPr>
-    </w:p>
-    <w:p>
-      <w:pPr>
-        <w:rPr>
-          <w:rFonts w:ascii="Helvetica Neue Light" w:hAnsi="Helvetica Neue Light"/>
-        </w:rPr>
-      </w:pPr>
+        <w:t>View a rate of tweets coming through per day or per hour.</w:t>
+      </w:r>
+      <w:r>
+        <w:rPr>
+          <w:rFonts w:ascii="Helvetica Neue Light" w:hAnsi="Helvetica Neue Light"/>
+          <w:vertAlign w:val="superscript"/>
+        </w:rPr>
+        <w:t>3</w:t>
+      </w:r>
+    </w:p>
+    <w:p>
+      <w:pPr>
+        <w:pStyle w:val="ListParagraph"/>
+        <w:numPr>
+          <w:ilvl w:val="0"/>
+          <w:numId w:val="8"/>
+        </w:numPr>
+        <w:rPr>
+          <w:rFonts w:ascii="Helvetica Neue Light" w:hAnsi="Helvetica Neue Light"/>
+        </w:rPr>
+      </w:pPr>
+      <w:r>
+        <w:rPr>
+          <w:rFonts w:ascii="Helvetica Neue Light" w:hAnsi="Helvetica Neue Light"/>
+        </w:rPr>
+        <w:t>Add entities to a personal track list for a logged in user.</w:t>
+      </w:r>
+      <w:r>
+        <w:rPr>
+          <w:rFonts w:ascii="Helvetica Neue Light" w:hAnsi="Helvetica Neue Light"/>
+          <w:vertAlign w:val="superscript"/>
+        </w:rPr>
+        <w:t>4</w:t>
+      </w:r>
+    </w:p>
+    <w:p>
+      <w:pPr>
+        <w:pStyle w:val="ListParagraph"/>
+        <w:numPr>
+          <w:ilvl w:val="0"/>
+          <w:numId w:val="8"/>
+        </w:numPr>
+        <w:rPr>
+          <w:rFonts w:ascii="Helvetica Neue Light" w:hAnsi="Helvetica Neue Light"/>
+        </w:rPr>
+      </w:pPr>
+      <w:r>
+        <w:rPr>
+          <w:rFonts w:ascii="Helvetica Neue Light" w:hAnsi="Helvetica Neue Light"/>
+        </w:rPr>
+        <w:t>View a list of entities the user is currently tracking</w:t>
+      </w:r>
+      <w:r>
+        <w:rPr>
+          <w:rFonts w:ascii="Helvetica Neue Light" w:hAnsi="Helvetica Neue Light"/>
+          <w:vertAlign w:val="superscript"/>
+        </w:rPr>
+        <w:t>5</w:t>
+      </w:r>
+    </w:p>
+    <w:p>
+      <w:pPr>
+        <w:pStyle w:val="ListParagraph"/>
+        <w:numPr>
+          <w:ilvl w:val="0"/>
+          <w:numId w:val="8"/>
+        </w:numPr>
+        <w:rPr>
+          <w:rFonts w:ascii="Helvetica Neue Light" w:hAnsi="Helvetica Neue Light"/>
+        </w:rPr>
+      </w:pPr>
+      <w:r>
+        <w:rPr>
+          <w:rFonts w:ascii="Helvetica Neue Light" w:hAnsi="Helvetica Neue Light"/>
+        </w:rPr>
+        <w:t>View the tweets of an entity filtered by reputation dimension.</w:t>
+      </w:r>
+      <w:r>
+        <w:rPr>
+          <w:rFonts w:ascii="Helvetica Neue Light" w:hAnsi="Helvetica Neue Light"/>
+          <w:vertAlign w:val="superscript"/>
+        </w:rPr>
+        <w:t>6</w:t>
+      </w:r>
+    </w:p>
+    <w:p>
+      <w:pPr>
+        <w:pStyle w:val="ListParagraph"/>
+        <w:numPr>
+          <w:ilvl w:val="0"/>
+          <w:numId w:val="8"/>
+        </w:numPr>
+        <w:rPr>
+          <w:rFonts w:ascii="Helvetica Neue Light" w:hAnsi="Helvetica Neue Light"/>
+        </w:rPr>
+      </w:pPr>
+      <w:r>
+        <w:rPr>
+          <w:rFonts w:ascii="Helvetica Neue Light" w:hAnsi="Helvetica Neue Light"/>
+        </w:rPr>
+        <w:t>Loading Icon in percentage to give visual feedback to the user.</w:t>
+      </w:r>
+      <w:r>
+        <w:rPr>
+          <w:rFonts w:ascii="Helvetica Neue Light" w:hAnsi="Helvetica Neue Light"/>
+          <w:vertAlign w:val="superscript"/>
+        </w:rPr>
+        <w:t>7</w:t>
+      </w:r>
+    </w:p>
+    <w:p>
+      <w:pPr>
+        <w:rPr>
+          <w:rFonts w:ascii="Helvetica Neue Light" w:hAnsi="Helvetica Neue Light"/>
+        </w:rPr>
+      </w:pPr>
+    </w:p>
+    <w:p>
+      <w:pPr>
+        <w:rPr>
+          <w:rFonts w:ascii="Helvetica Neue Light" w:hAnsi="Helvetica Neue Light"/>
+        </w:rPr>
+      </w:pPr>
+      <w:r>
+        <w:rPr>
+          <w:rFonts w:ascii="Helvetica Neue Light" w:hAnsi="Helvetica Neue Light"/>
+        </w:rPr>
+        <w:t>Data-service</w:t>
+      </w:r>
+    </w:p>
+    <w:p>
+      <w:pPr>
+        <w:rPr>
+          <w:rFonts w:ascii="Helvetica Neue Light" w:hAnsi="Helvetica Neue Light"/>
+        </w:rPr>
+      </w:pPr>
+      <w:r>
+        <w:rPr>
+          <w:rFonts w:ascii="Helvetica Neue Light" w:hAnsi="Helvetica Neue Light"/>
+        </w:rPr>
+        <w:t>The data service now allows the following requests:</w:t>
+      </w:r>
+    </w:p>
+    <w:p>
+      <w:pPr>
+        <w:pStyle w:val="ListParagraph"/>
+        <w:numPr>
+          <w:ilvl w:val="0"/>
+          <w:numId w:val="6"/>
+        </w:numPr>
+        <w:rPr>
+          <w:rFonts w:ascii="Helvetica Neue Light" w:hAnsi="Helvetica Neue Light"/>
+        </w:rPr>
+      </w:pPr>
+      <w:r>
+        <w:rPr>
+          <w:rFonts w:ascii="Helvetica Neue Light" w:hAnsi="Helvetica Neue Light"/>
+        </w:rPr>
+        <w:t>Tweet distributions over time (per hour or per day)</w:t>
+      </w:r>
+    </w:p>
+    <w:p>
+      <w:pPr>
+        <w:pStyle w:val="ListParagraph"/>
+        <w:numPr>
+          <w:ilvl w:val="0"/>
+          <w:numId w:val="6"/>
+        </w:numPr>
+        <w:rPr>
+          <w:rFonts w:ascii="Helvetica Neue Light" w:hAnsi="Helvetica Neue Light"/>
+        </w:rPr>
+      </w:pPr>
+      <w:r>
+        <w:rPr>
+          <w:rFonts w:ascii="Helvetica Neue Light" w:hAnsi="Helvetica Neue Light"/>
+        </w:rPr>
+        <w:t>Tweet distributions over reputation dimensions</w:t>
+      </w:r>
+    </w:p>
+    <w:p>
+      <w:pPr>
+        <w:pStyle w:val="ListParagraph"/>
+        <w:numPr>
+          <w:ilvl w:val="0"/>
+          <w:numId w:val="6"/>
+        </w:numPr>
+        <w:rPr>
+          <w:rFonts w:ascii="Helvetica Neue Light" w:hAnsi="Helvetica Neue Light"/>
+        </w:rPr>
+      </w:pPr>
+      <w:r>
+        <w:rPr>
+          <w:rFonts w:ascii="Helvetica Neue Light" w:hAnsi="Helvetica Neue Light"/>
+        </w:rPr>
+        <w:t>Tweet distributions over all authors.</w:t>
+      </w:r>
+    </w:p>
+    <w:p>
+      <w:pPr>
+        <w:pStyle w:val="ListParagraph"/>
+        <w:numPr>
+          <w:ilvl w:val="0"/>
+          <w:numId w:val="6"/>
+        </w:numPr>
+        <w:rPr>
+          <w:rFonts w:ascii="Helvetica Neue Light" w:hAnsi="Helvetica Neue Light"/>
+        </w:rPr>
+      </w:pPr>
+      <w:r>
+        <w:rPr>
+          <w:rFonts w:ascii="Helvetica Neue Light" w:hAnsi="Helvetica Neue Light"/>
+        </w:rPr>
+        <w:t>Retrieve tweets limited by number of tweets</w:t>
+      </w:r>
+    </w:p>
+    <w:p>
+      <w:pPr>
+        <w:rPr>
+          <w:rFonts w:ascii="Helvetica Neue Light" w:hAnsi="Helvetica Neue Light"/>
+        </w:rPr>
+      </w:pPr>
+    </w:p>
+    <w:p>
+      <w:pPr>
+        <w:rPr>
+          <w:rFonts w:ascii="Helvetica Neue Light" w:hAnsi="Helvetica Neue Light"/>
+        </w:rPr>
+      </w:pPr>
+      <w:r>
+        <w:rPr>
+          <w:rFonts w:ascii="Helvetica Neue Light" w:hAnsi="Helvetica Neue Light"/>
+        </w:rPr>
+        <w:t>Notifications</w:t>
+      </w:r>
+    </w:p>
+    <w:p>
+      <w:pPr>
+        <w:pStyle w:val="ListParagraph"/>
+        <w:numPr>
+          <w:ilvl w:val="0"/>
+          <w:numId w:val="7"/>
+        </w:numPr>
+        <w:rPr>
+          <w:rFonts w:ascii="Helvetica Neue Light" w:hAnsi="Helvetica Neue Light"/>
+        </w:rPr>
+      </w:pPr>
+      <w:r>
+        <w:rPr>
+          <w:rFonts w:ascii="Helvetica Neue Light" w:hAnsi="Helvetica Neue Light"/>
+        </w:rPr>
+        <w:t>On, initialisation, the script retrieves all tracked entities and establishes a baseline rate</w:t>
+      </w:r>
+      <w:r>
+        <w:rPr>
+          <w:rFonts w:ascii="Helvetica Neue Light" w:hAnsi="Helvetica Neue Light"/>
+        </w:rPr>
+        <w:t xml:space="preserve"> for each entity</w:t>
+      </w:r>
+      <w:r>
+        <w:rPr>
+          <w:rFonts w:ascii="Helvetica Neue Light" w:hAnsi="Helvetica Neue Light"/>
+        </w:rPr>
+        <w:t>.</w:t>
+      </w:r>
+    </w:p>
+    <w:p>
+      <w:pPr>
+        <w:pStyle w:val="ListParagraph"/>
+        <w:numPr>
+          <w:ilvl w:val="0"/>
+          <w:numId w:val="7"/>
+        </w:numPr>
+        <w:rPr>
+          <w:rFonts w:ascii="Helvetica Neue Light" w:hAnsi="Helvetica Neue Light"/>
+        </w:rPr>
+      </w:pPr>
+      <w:r>
+        <w:rPr>
+          <w:rFonts w:ascii="Helvetica Neue Light" w:hAnsi="Helvetica Neue Light"/>
+        </w:rPr>
+        <w:t xml:space="preserve">Baseline rate is calculated by looking at </w:t>
+      </w:r>
+      <w:r>
+        <w:rPr>
+          <w:rFonts w:ascii="Helvetica Neue Light" w:hAnsi="Helvetica Neue Light"/>
+        </w:rPr>
+        <w:t>previous 24 hours of tweets</w:t>
+      </w:r>
+    </w:p>
+    <w:p>
+      <w:pPr>
+        <w:pStyle w:val="ListParagraph"/>
+        <w:numPr>
+          <w:ilvl w:val="0"/>
+          <w:numId w:val="7"/>
+        </w:numPr>
+        <w:rPr>
+          <w:rFonts w:ascii="Helvetica Neue Light" w:hAnsi="Helvetica Neue Light"/>
+        </w:rPr>
+      </w:pPr>
+      <w:r>
+        <w:rPr>
+          <w:rFonts w:ascii="Helvetica Neue Light" w:hAnsi="Helvetica Neue Light"/>
+        </w:rPr>
+        <w:t>It then calculates the current rate by looking at the previous hour, i.e. if the time was 1.30pm the previous hour would be 12-1pm.</w:t>
+      </w:r>
+    </w:p>
+    <w:p>
+      <w:pPr>
+        <w:pStyle w:val="ListParagraph"/>
+        <w:numPr>
+          <w:ilvl w:val="0"/>
+          <w:numId w:val="7"/>
+        </w:numPr>
+        <w:rPr>
+          <w:rFonts w:ascii="Helvetica Neue Light" w:hAnsi="Helvetica Neue Light"/>
+        </w:rPr>
+      </w:pPr>
+      <w:r>
+        <w:rPr>
+          <w:rFonts w:ascii="Helvetica Neue Light" w:hAnsi="Helvetica Neue Light"/>
+        </w:rPr>
+        <w:t>If the current rate is greater than the baseline by 10% for an entity then it prints to console “entity $</w:t>
+      </w:r>
+      <w:proofErr w:type="spellStart"/>
+      <w:r>
+        <w:rPr>
+          <w:rFonts w:ascii="Helvetica Neue Light" w:hAnsi="Helvetica Neue Light"/>
+        </w:rPr>
+        <w:t>entityname</w:t>
+      </w:r>
+      <w:proofErr w:type="spellEnd"/>
+      <w:r>
+        <w:rPr>
+          <w:rFonts w:ascii="Helvetica Neue Light" w:hAnsi="Helvetica Neue Light"/>
+        </w:rPr>
+        <w:t xml:space="preserve"> exceeds threshold.”</w:t>
+      </w:r>
+      <w:r>
+        <w:rPr>
+          <w:rFonts w:ascii="Helvetica Neue Light" w:hAnsi="Helvetica Neue Light"/>
+          <w:vertAlign w:val="superscript"/>
+        </w:rPr>
+        <w:t>8</w:t>
+      </w:r>
+    </w:p>
+    <w:p>
+      <w:pPr>
+        <w:pStyle w:val="ListParagraph"/>
+        <w:numPr>
+          <w:ilvl w:val="0"/>
+          <w:numId w:val="7"/>
+        </w:numPr>
+        <w:rPr>
+          <w:rFonts w:ascii="Helvetica Neue Light" w:hAnsi="Helvetica Neue Light"/>
+        </w:rPr>
+      </w:pPr>
+      <w:r>
+        <w:rPr>
+          <w:rFonts w:ascii="Helvetica Neue Light" w:hAnsi="Helvetica Neue Light"/>
+        </w:rPr>
+        <w:t xml:space="preserve">The script waits for 60 minutes before performing task again. </w:t>
+      </w:r>
+    </w:p>
+    <w:p>
+      <w:pPr>
+        <w:rPr>
+          <w:rFonts w:ascii="Helvetica Neue Light" w:hAnsi="Helvetica Neue Light"/>
+        </w:rPr>
+      </w:pPr>
+    </w:p>
+    <w:p>
+      <w:pPr>
+        <w:rPr>
+          <w:rFonts w:ascii="Helvetica Neue Light" w:hAnsi="Helvetica Neue Light"/>
+        </w:rPr>
+      </w:pPr>
+      <w:r>
+        <w:rPr>
+          <w:rFonts w:ascii="Helvetica Neue Light" w:hAnsi="Helvetica Neue Light"/>
+        </w:rPr>
+        <w:br w:type="page"/>
+      </w:r>
+    </w:p>
+    <w:p>
+      <w:pPr>
+        <w:rPr>
+          <w:rFonts w:ascii="Helvetica Neue Light" w:hAnsi="Helvetica Neue Light"/>
+          <w:b/>
+        </w:rPr>
+      </w:pPr>
+      <w:r>
+        <w:rPr>
+          <w:rFonts w:ascii="Helvetica Neue Light" w:hAnsi="Helvetica Neue Light"/>
+          <w:b/>
+        </w:rPr>
+        <w:lastRenderedPageBreak/>
+        <w:t>Image References</w:t>
+      </w:r>
+      <w:bookmarkStart w:id="0" w:name="_GoBack"/>
+      <w:bookmarkEnd w:id="0"/>
     </w:p>
     <w:sectPr>
       <w:pgSz w:w="11900" w:h="16840"/>
@@ -438,6 +771,119 @@
     </w:lvl>
   </w:abstractNum>
   <w:abstractNum w:abstractNumId="2">
+    <w:nsid w:val="1F6F1B21"/>
+    <w:multiLevelType w:val="hybridMultilevel"/>
+    <w:tmpl w:val="E8545C62"/>
+    <w:lvl w:ilvl="0" w:tplc="04090005">
+      <w:start w:val="1"/>
+      <w:numFmt w:val="bullet"/>
+      <w:lvlText w:val=""/>
+      <w:lvlJc w:val="left"/>
+      <w:pPr>
+        <w:ind w:left="720" w:hanging="360"/>
+      </w:pPr>
+      <w:rPr>
+        <w:rFonts w:ascii="Wingdings" w:hAnsi="Wingdings" w:hint="default"/>
+      </w:rPr>
+    </w:lvl>
+    <w:lvl w:ilvl="1" w:tplc="04090003" w:tentative="1">
+      <w:start w:val="1"/>
+      <w:numFmt w:val="bullet"/>
+      <w:lvlText w:val="o"/>
+      <w:lvlJc w:val="left"/>
+      <w:pPr>
+        <w:ind w:left="1440" w:hanging="360"/>
+      </w:pPr>
+      <w:rPr>
+        <w:rFonts w:ascii="Courier New" w:hAnsi="Courier New" w:hint="default"/>
+      </w:rPr>
+    </w:lvl>
+    <w:lvl w:ilvl="2" w:tplc="04090005" w:tentative="1">
+      <w:start w:val="1"/>
+      <w:numFmt w:val="bullet"/>
+      <w:lvlText w:val=""/>
+      <w:lvlJc w:val="left"/>
+      <w:pPr>
+        <w:ind w:left="2160" w:hanging="360"/>
+      </w:pPr>
+      <w:rPr>
+        <w:rFonts w:ascii="Wingdings" w:hAnsi="Wingdings" w:hint="default"/>
+      </w:rPr>
+    </w:lvl>
+    <w:lvl w:ilvl="3" w:tplc="04090001" w:tentative="1">
+      <w:start w:val="1"/>
+      <w:numFmt w:val="bullet"/>
+      <w:lvlText w:val=""/>
+      <w:lvlJc w:val="left"/>
+      <w:pPr>
+        <w:ind w:left="2880" w:hanging="360"/>
+      </w:pPr>
+      <w:rPr>
+        <w:rFonts w:ascii="Symbol" w:hAnsi="Symbol" w:hint="default"/>
+      </w:rPr>
+    </w:lvl>
+    <w:lvl w:ilvl="4" w:tplc="04090003" w:tentative="1">
+      <w:start w:val="1"/>
+      <w:numFmt w:val="bullet"/>
+      <w:lvlText w:val="o"/>
+      <w:lvlJc w:val="left"/>
+      <w:pPr>
+        <w:ind w:left="3600" w:hanging="360"/>
+      </w:pPr>
+      <w:rPr>
+        <w:rFonts w:ascii="Courier New" w:hAnsi="Courier New" w:hint="default"/>
+      </w:rPr>
+    </w:lvl>
+    <w:lvl w:ilvl="5" w:tplc="04090005" w:tentative="1">
+      <w:start w:val="1"/>
+      <w:numFmt w:val="bullet"/>
+      <w:lvlText w:val=""/>
+      <w:lvlJc w:val="left"/>
+      <w:pPr>
+        <w:ind w:left="4320" w:hanging="360"/>
+      </w:pPr>
+      <w:rPr>
+        <w:rFonts w:ascii="Wingdings" w:hAnsi="Wingdings" w:hint="default"/>
+      </w:rPr>
+    </w:lvl>
+    <w:lvl w:ilvl="6" w:tplc="04090001" w:tentative="1">
+      <w:start w:val="1"/>
+      <w:numFmt w:val="bullet"/>
+      <w:lvlText w:val=""/>
+      <w:lvlJc w:val="left"/>
+      <w:pPr>
+        <w:ind w:left="5040" w:hanging="360"/>
+      </w:pPr>
+      <w:rPr>
+        <w:rFonts w:ascii="Symbol" w:hAnsi="Symbol" w:hint="default"/>
+      </w:rPr>
+    </w:lvl>
+    <w:lvl w:ilvl="7" w:tplc="04090003" w:tentative="1">
+      <w:start w:val="1"/>
+      <w:numFmt w:val="bullet"/>
+      <w:lvlText w:val="o"/>
+      <w:lvlJc w:val="left"/>
+      <w:pPr>
+        <w:ind w:left="5760" w:hanging="360"/>
+      </w:pPr>
+      <w:rPr>
+        <w:rFonts w:ascii="Courier New" w:hAnsi="Courier New" w:hint="default"/>
+      </w:rPr>
+    </w:lvl>
+    <w:lvl w:ilvl="8" w:tplc="04090005" w:tentative="1">
+      <w:start w:val="1"/>
+      <w:numFmt w:val="bullet"/>
+      <w:lvlText w:val=""/>
+      <w:lvlJc w:val="left"/>
+      <w:pPr>
+        <w:ind w:left="6480" w:hanging="360"/>
+      </w:pPr>
+      <w:rPr>
+        <w:rFonts w:ascii="Wingdings" w:hAnsi="Wingdings" w:hint="default"/>
+      </w:rPr>
+    </w:lvl>
+  </w:abstractNum>
+  <w:abstractNum w:abstractNumId="3">
     <w:nsid w:val="33FC0802"/>
     <w:multiLevelType w:val="hybridMultilevel"/>
     <w:tmpl w:val="AB9C0FD4"/>
@@ -523,7 +969,346 @@
       </w:pPr>
     </w:lvl>
   </w:abstractNum>
-  <w:abstractNum w:abstractNumId="3">
+  <w:abstractNum w:abstractNumId="4">
+    <w:nsid w:val="372F37AD"/>
+    <w:multiLevelType w:val="hybridMultilevel"/>
+    <w:tmpl w:val="44388148"/>
+    <w:lvl w:ilvl="0" w:tplc="04090005">
+      <w:start w:val="1"/>
+      <w:numFmt w:val="bullet"/>
+      <w:lvlText w:val=""/>
+      <w:lvlJc w:val="left"/>
+      <w:pPr>
+        <w:ind w:left="1440" w:hanging="360"/>
+      </w:pPr>
+      <w:rPr>
+        <w:rFonts w:ascii="Wingdings" w:hAnsi="Wingdings" w:hint="default"/>
+      </w:rPr>
+    </w:lvl>
+    <w:lvl w:ilvl="1" w:tplc="04090003" w:tentative="1">
+      <w:start w:val="1"/>
+      <w:numFmt w:val="bullet"/>
+      <w:lvlText w:val="o"/>
+      <w:lvlJc w:val="left"/>
+      <w:pPr>
+        <w:ind w:left="2160" w:hanging="360"/>
+      </w:pPr>
+      <w:rPr>
+        <w:rFonts w:ascii="Courier New" w:hAnsi="Courier New" w:hint="default"/>
+      </w:rPr>
+    </w:lvl>
+    <w:lvl w:ilvl="2" w:tplc="04090005" w:tentative="1">
+      <w:start w:val="1"/>
+      <w:numFmt w:val="bullet"/>
+      <w:lvlText w:val=""/>
+      <w:lvlJc w:val="left"/>
+      <w:pPr>
+        <w:ind w:left="2880" w:hanging="360"/>
+      </w:pPr>
+      <w:rPr>
+        <w:rFonts w:ascii="Wingdings" w:hAnsi="Wingdings" w:hint="default"/>
+      </w:rPr>
+    </w:lvl>
+    <w:lvl w:ilvl="3" w:tplc="04090001" w:tentative="1">
+      <w:start w:val="1"/>
+      <w:numFmt w:val="bullet"/>
+      <w:lvlText w:val=""/>
+      <w:lvlJc w:val="left"/>
+      <w:pPr>
+        <w:ind w:left="3600" w:hanging="360"/>
+      </w:pPr>
+      <w:rPr>
+        <w:rFonts w:ascii="Symbol" w:hAnsi="Symbol" w:hint="default"/>
+      </w:rPr>
+    </w:lvl>
+    <w:lvl w:ilvl="4" w:tplc="04090003" w:tentative="1">
+      <w:start w:val="1"/>
+      <w:numFmt w:val="bullet"/>
+      <w:lvlText w:val="o"/>
+      <w:lvlJc w:val="left"/>
+      <w:pPr>
+        <w:ind w:left="4320" w:hanging="360"/>
+      </w:pPr>
+      <w:rPr>
+        <w:rFonts w:ascii="Courier New" w:hAnsi="Courier New" w:hint="default"/>
+      </w:rPr>
+    </w:lvl>
+    <w:lvl w:ilvl="5" w:tplc="04090005" w:tentative="1">
+      <w:start w:val="1"/>
+      <w:numFmt w:val="bullet"/>
+      <w:lvlText w:val=""/>
+      <w:lvlJc w:val="left"/>
+      <w:pPr>
+        <w:ind w:left="5040" w:hanging="360"/>
+      </w:pPr>
+      <w:rPr>
+        <w:rFonts w:ascii="Wingdings" w:hAnsi="Wingdings" w:hint="default"/>
+      </w:rPr>
+    </w:lvl>
+    <w:lvl w:ilvl="6" w:tplc="04090001" w:tentative="1">
+      <w:start w:val="1"/>
+      <w:numFmt w:val="bullet"/>
+      <w:lvlText w:val=""/>
+      <w:lvlJc w:val="left"/>
+      <w:pPr>
+        <w:ind w:left="5760" w:hanging="360"/>
+      </w:pPr>
+      <w:rPr>
+        <w:rFonts w:ascii="Symbol" w:hAnsi="Symbol" w:hint="default"/>
+      </w:rPr>
+    </w:lvl>
+    <w:lvl w:ilvl="7" w:tplc="04090003" w:tentative="1">
+      <w:start w:val="1"/>
+      <w:numFmt w:val="bullet"/>
+      <w:lvlText w:val="o"/>
+      <w:lvlJc w:val="left"/>
+      <w:pPr>
+        <w:ind w:left="6480" w:hanging="360"/>
+      </w:pPr>
+      <w:rPr>
+        <w:rFonts w:ascii="Courier New" w:hAnsi="Courier New" w:hint="default"/>
+      </w:rPr>
+    </w:lvl>
+    <w:lvl w:ilvl="8" w:tplc="04090005" w:tentative="1">
+      <w:start w:val="1"/>
+      <w:numFmt w:val="bullet"/>
+      <w:lvlText w:val=""/>
+      <w:lvlJc w:val="left"/>
+      <w:pPr>
+        <w:ind w:left="7200" w:hanging="360"/>
+      </w:pPr>
+      <w:rPr>
+        <w:rFonts w:ascii="Wingdings" w:hAnsi="Wingdings" w:hint="default"/>
+      </w:rPr>
+    </w:lvl>
+  </w:abstractNum>
+  <w:abstractNum w:abstractNumId="5">
+    <w:nsid w:val="60027F15"/>
+    <w:multiLevelType w:val="hybridMultilevel"/>
+    <w:tmpl w:val="233C2B78"/>
+    <w:lvl w:ilvl="0" w:tplc="04090001">
+      <w:start w:val="1"/>
+      <w:numFmt w:val="bullet"/>
+      <w:lvlText w:val=""/>
+      <w:lvlJc w:val="left"/>
+      <w:pPr>
+        <w:ind w:left="1440" w:hanging="360"/>
+      </w:pPr>
+      <w:rPr>
+        <w:rFonts w:ascii="Symbol" w:hAnsi="Symbol" w:hint="default"/>
+      </w:rPr>
+    </w:lvl>
+    <w:lvl w:ilvl="1" w:tplc="04090003" w:tentative="1">
+      <w:start w:val="1"/>
+      <w:numFmt w:val="bullet"/>
+      <w:lvlText w:val="o"/>
+      <w:lvlJc w:val="left"/>
+      <w:pPr>
+        <w:ind w:left="2160" w:hanging="360"/>
+      </w:pPr>
+      <w:rPr>
+        <w:rFonts w:ascii="Courier New" w:hAnsi="Courier New" w:hint="default"/>
+      </w:rPr>
+    </w:lvl>
+    <w:lvl w:ilvl="2" w:tplc="04090005" w:tentative="1">
+      <w:start w:val="1"/>
+      <w:numFmt w:val="bullet"/>
+      <w:lvlText w:val=""/>
+      <w:lvlJc w:val="left"/>
+      <w:pPr>
+        <w:ind w:left="2880" w:hanging="360"/>
+      </w:pPr>
+      <w:rPr>
+        <w:rFonts w:ascii="Wingdings" w:hAnsi="Wingdings" w:hint="default"/>
+      </w:rPr>
+    </w:lvl>
+    <w:lvl w:ilvl="3" w:tplc="04090001" w:tentative="1">
+      <w:start w:val="1"/>
+      <w:numFmt w:val="bullet"/>
+      <w:lvlText w:val=""/>
+      <w:lvlJc w:val="left"/>
+      <w:pPr>
+        <w:ind w:left="3600" w:hanging="360"/>
+      </w:pPr>
+      <w:rPr>
+        <w:rFonts w:ascii="Symbol" w:hAnsi="Symbol" w:hint="default"/>
+      </w:rPr>
+    </w:lvl>
+    <w:lvl w:ilvl="4" w:tplc="04090003" w:tentative="1">
+      <w:start w:val="1"/>
+      <w:numFmt w:val="bullet"/>
+      <w:lvlText w:val="o"/>
+      <w:lvlJc w:val="left"/>
+      <w:pPr>
+        <w:ind w:left="4320" w:hanging="360"/>
+      </w:pPr>
+      <w:rPr>
+        <w:rFonts w:ascii="Courier New" w:hAnsi="Courier New" w:hint="default"/>
+      </w:rPr>
+    </w:lvl>
+    <w:lvl w:ilvl="5" w:tplc="04090005" w:tentative="1">
+      <w:start w:val="1"/>
+      <w:numFmt w:val="bullet"/>
+      <w:lvlText w:val=""/>
+      <w:lvlJc w:val="left"/>
+      <w:pPr>
+        <w:ind w:left="5040" w:hanging="360"/>
+      </w:pPr>
+      <w:rPr>
+        <w:rFonts w:ascii="Wingdings" w:hAnsi="Wingdings" w:hint="default"/>
+      </w:rPr>
+    </w:lvl>
+    <w:lvl w:ilvl="6" w:tplc="04090001" w:tentative="1">
+      <w:start w:val="1"/>
+      <w:numFmt w:val="bullet"/>
+      <w:lvlText w:val=""/>
+      <w:lvlJc w:val="left"/>
+      <w:pPr>
+        <w:ind w:left="5760" w:hanging="360"/>
+      </w:pPr>
+      <w:rPr>
+        <w:rFonts w:ascii="Symbol" w:hAnsi="Symbol" w:hint="default"/>
+      </w:rPr>
+    </w:lvl>
+    <w:lvl w:ilvl="7" w:tplc="04090003" w:tentative="1">
+      <w:start w:val="1"/>
+      <w:numFmt w:val="bullet"/>
+      <w:lvlText w:val="o"/>
+      <w:lvlJc w:val="left"/>
+      <w:pPr>
+        <w:ind w:left="6480" w:hanging="360"/>
+      </w:pPr>
+      <w:rPr>
+        <w:rFonts w:ascii="Courier New" w:hAnsi="Courier New" w:hint="default"/>
+      </w:rPr>
+    </w:lvl>
+    <w:lvl w:ilvl="8" w:tplc="04090005" w:tentative="1">
+      <w:start w:val="1"/>
+      <w:numFmt w:val="bullet"/>
+      <w:lvlText w:val=""/>
+      <w:lvlJc w:val="left"/>
+      <w:pPr>
+        <w:ind w:left="7200" w:hanging="360"/>
+      </w:pPr>
+      <w:rPr>
+        <w:rFonts w:ascii="Wingdings" w:hAnsi="Wingdings" w:hint="default"/>
+      </w:rPr>
+    </w:lvl>
+  </w:abstractNum>
+  <w:abstractNum w:abstractNumId="6">
+    <w:nsid w:val="770B2D00"/>
+    <w:multiLevelType w:val="hybridMultilevel"/>
+    <w:tmpl w:val="49907F22"/>
+    <w:lvl w:ilvl="0" w:tplc="04090005">
+      <w:start w:val="1"/>
+      <w:numFmt w:val="bullet"/>
+      <w:lvlText w:val=""/>
+      <w:lvlJc w:val="left"/>
+      <w:pPr>
+        <w:ind w:left="720" w:hanging="360"/>
+      </w:pPr>
+      <w:rPr>
+        <w:rFonts w:ascii="Wingdings" w:hAnsi="Wingdings" w:hint="default"/>
+      </w:rPr>
+    </w:lvl>
+    <w:lvl w:ilvl="1" w:tplc="04090003" w:tentative="1">
+      <w:start w:val="1"/>
+      <w:numFmt w:val="bullet"/>
+      <w:lvlText w:val="o"/>
+      <w:lvlJc w:val="left"/>
+      <w:pPr>
+        <w:ind w:left="1440" w:hanging="360"/>
+      </w:pPr>
+      <w:rPr>
+        <w:rFonts w:ascii="Courier New" w:hAnsi="Courier New" w:hint="default"/>
+      </w:rPr>
+    </w:lvl>
+    <w:lvl w:ilvl="2" w:tplc="04090005" w:tentative="1">
+      <w:start w:val="1"/>
+      <w:numFmt w:val="bullet"/>
+      <w:lvlText w:val=""/>
+      <w:lvlJc w:val="left"/>
+      <w:pPr>
+        <w:ind w:left="2160" w:hanging="360"/>
+      </w:pPr>
+      <w:rPr>
+        <w:rFonts w:ascii="Wingdings" w:hAnsi="Wingdings" w:hint="default"/>
+      </w:rPr>
+    </w:lvl>
+    <w:lvl w:ilvl="3" w:tplc="04090001" w:tentative="1">
+      <w:start w:val="1"/>
+      <w:numFmt w:val="bullet"/>
+      <w:lvlText w:val=""/>
+      <w:lvlJc w:val="left"/>
+      <w:pPr>
+        <w:ind w:left="2880" w:hanging="360"/>
+      </w:pPr>
+      <w:rPr>
+        <w:rFonts w:ascii="Symbol" w:hAnsi="Symbol" w:hint="default"/>
+      </w:rPr>
+    </w:lvl>
+    <w:lvl w:ilvl="4" w:tplc="04090003" w:tentative="1">
+      <w:start w:val="1"/>
+      <w:numFmt w:val="bullet"/>
+      <w:lvlText w:val="o"/>
+      <w:lvlJc w:val="left"/>
+      <w:pPr>
+        <w:ind w:left="3600" w:hanging="360"/>
+      </w:pPr>
+      <w:rPr>
+        <w:rFonts w:ascii="Courier New" w:hAnsi="Courier New" w:hint="default"/>
+      </w:rPr>
+    </w:lvl>
+    <w:lvl w:ilvl="5" w:tplc="04090005" w:tentative="1">
+      <w:start w:val="1"/>
+      <w:numFmt w:val="bullet"/>
+      <w:lvlText w:val=""/>
+      <w:lvlJc w:val="left"/>
+      <w:pPr>
+        <w:ind w:left="4320" w:hanging="360"/>
+      </w:pPr>
+      <w:rPr>
+        <w:rFonts w:ascii="Wingdings" w:hAnsi="Wingdings" w:hint="default"/>
+      </w:rPr>
+    </w:lvl>
+    <w:lvl w:ilvl="6" w:tplc="04090001" w:tentative="1">
+      <w:start w:val="1"/>
+      <w:numFmt w:val="bullet"/>
+      <w:lvlText w:val=""/>
+      <w:lvlJc w:val="left"/>
+      <w:pPr>
+        <w:ind w:left="5040" w:hanging="360"/>
+      </w:pPr>
+      <w:rPr>
+        <w:rFonts w:ascii="Symbol" w:hAnsi="Symbol" w:hint="default"/>
+      </w:rPr>
+    </w:lvl>
+    <w:lvl w:ilvl="7" w:tplc="04090003" w:tentative="1">
+      <w:start w:val="1"/>
+      <w:numFmt w:val="bullet"/>
+      <w:lvlText w:val="o"/>
+      <w:lvlJc w:val="left"/>
+      <w:pPr>
+        <w:ind w:left="5760" w:hanging="360"/>
+      </w:pPr>
+      <w:rPr>
+        <w:rFonts w:ascii="Courier New" w:hAnsi="Courier New" w:hint="default"/>
+      </w:rPr>
+    </w:lvl>
+    <w:lvl w:ilvl="8" w:tplc="04090005" w:tentative="1">
+      <w:start w:val="1"/>
+      <w:numFmt w:val="bullet"/>
+      <w:lvlText w:val=""/>
+      <w:lvlJc w:val="left"/>
+      <w:pPr>
+        <w:ind w:left="6480" w:hanging="360"/>
+      </w:pPr>
+      <w:rPr>
+        <w:rFonts w:ascii="Wingdings" w:hAnsi="Wingdings" w:hint="default"/>
+      </w:rPr>
+    </w:lvl>
+  </w:abstractNum>
+  <w:abstractNum w:abstractNumId="7">
     <w:nsid w:val="7F873062"/>
     <w:multiLevelType w:val="hybridMultilevel"/>
     <w:tmpl w:val="A352FE38"/>
@@ -637,16 +1422,28 @@
     </w:lvl>
   </w:abstractNum>
   <w:num w:numId="1">
-    <w:abstractNumId w:val="3"/>
+    <w:abstractNumId w:val="7"/>
   </w:num>
   <w:num w:numId="2">
     <w:abstractNumId w:val="0"/>
   </w:num>
   <w:num w:numId="3">
-    <w:abstractNumId w:val="2"/>
+    <w:abstractNumId w:val="3"/>
   </w:num>
   <w:num w:numId="4">
     <w:abstractNumId w:val="1"/>
+  </w:num>
+  <w:num w:numId="5">
+    <w:abstractNumId w:val="5"/>
+  </w:num>
+  <w:num w:numId="6">
+    <w:abstractNumId w:val="2"/>
+  </w:num>
+  <w:num w:numId="7">
+    <w:abstractNumId w:val="6"/>
+  </w:num>
+  <w:num w:numId="8">
+    <w:abstractNumId w:val="4"/>
   </w:num>
 </w:numbering>
 </file>

</xml_diff>